<commit_message>
update to p2 docs
</commit_message>
<xml_diff>
--- a/ECE532_P2_ProjectDesc Bens Edit.docx
+++ b/ECE532_P2_ProjectDesc Bens Edit.docx
@@ -44,14 +44,27 @@
       </w:r>
     </w:p>
     <w:p>
-      <w:r>
-        <w:t xml:space="preserve">GameHaven </w:t>
+      <w:proofErr w:type="spellStart"/>
+      <w:r>
+        <w:t>GameHaven</w:t>
+      </w:r>
+      <w:proofErr w:type="spellEnd"/>
+      <w:r>
+        <w:t xml:space="preserve"> </w:t>
       </w:r>
       <w:r>
         <w:t>will be</w:t>
       </w:r>
       <w:r>
-        <w:t xml:space="preserve"> a social media platform enabling users to explore the board gaming hobby. GameHaven will track user interests </w:t>
+        <w:t xml:space="preserve"> a social media platform enabling users to explore the board gaming hobby. </w:t>
+      </w:r>
+      <w:proofErr w:type="spellStart"/>
+      <w:r>
+        <w:t>GameHaven</w:t>
+      </w:r>
+      <w:proofErr w:type="spellEnd"/>
+      <w:r>
+        <w:t xml:space="preserve"> will track user interests </w:t>
       </w:r>
       <w:r>
         <w:t>and m</w:t>
@@ -239,7 +252,15 @@
     </w:p>
     <w:p>
       <w:r>
-        <w:t>While GameHaven is still in development, mock data has been generated to test the machine learning algorithms in the context of clustering users and matching</w:t>
+        <w:t xml:space="preserve">While </w:t>
+      </w:r>
+      <w:proofErr w:type="spellStart"/>
+      <w:r>
+        <w:t>GameHaven</w:t>
+      </w:r>
+      <w:proofErr w:type="spellEnd"/>
+      <w:r>
+        <w:t xml:space="preserve"> is still in development, mock data has been generated to test the machine learning algorithms in the context of clustering users and matching</w:t>
       </w:r>
       <w:r>
         <w:t xml:space="preserve"> games</w:t>
@@ -272,7 +293,15 @@
         <w:t xml:space="preserve">groups of </w:t>
       </w:r>
       <w:r>
-        <w:t>users that like: card games, party games, role-playing games,</w:t>
+        <w:t xml:space="preserve">users that </w:t>
+      </w:r>
+      <w:proofErr w:type="gramStart"/>
+      <w:r>
+        <w:t>like:</w:t>
+      </w:r>
+      <w:proofErr w:type="gramEnd"/>
+      <w:r>
+        <w:t xml:space="preserve"> card games, party games, role-playing games,</w:t>
       </w:r>
       <w:r>
         <w:t xml:space="preserve"> or</w:t>
@@ -337,86 +366,19 @@
           <w:i/>
           <w:iCs/>
         </w:rPr>
-        <w:t>Working with GameHaven Data.ipynb</w:t>
-      </w:r>
-      <w:r>
-        <w:rPr>
-          <w:b/>
-          <w:bCs/>
-        </w:rPr>
-        <w:t>)</w:t>
-      </w:r>
-    </w:p>
-    <w:p>
-      <w:r>
-        <w:t xml:space="preserve">The of user preferences has been converted from .json placed into a </w:t>
-      </w:r>
-      <w:r>
-        <w:t xml:space="preserve">taste profile </w:t>
-      </w:r>
-      <w:r>
-        <w:t xml:space="preserve">matrix: users represent different rows, and each column represents a different preference. The first 40 </w:t>
-      </w:r>
-      <w:r>
-        <w:t>columns</w:t>
-      </w:r>
-      <w:r>
-        <w:t xml:space="preserve"> are preferences for each of the 5 bins of </w:t>
-      </w:r>
-      <w:r>
-        <w:t xml:space="preserve">eight </w:t>
-      </w:r>
-      <w:r>
-        <w:t xml:space="preserve">categories, and the remaining 69 are </w:t>
-      </w:r>
-      <w:r>
-        <w:t>preferences for the different game tags.</w:t>
-      </w:r>
-    </w:p>
-    <w:p>
-      <w:r>
-        <w:t>A lower rank model could be calculated offline and a low rank model could be used to provide the users a fast and responsive interface when interacting with the GameHaven platform.</w:t>
-      </w:r>
-      <w:r>
-        <w:t xml:space="preserve"> </w:t>
-      </w:r>
-      <w:r>
-        <w:t xml:space="preserve">This project will look at two different mechanisms for creating a lower rank model of the user data. </w:t>
-      </w:r>
-      <w:r>
-        <w:t>Both SVD and k-means will be used to create a model and the results will be compared.</w:t>
-      </w:r>
-    </w:p>
-    <w:p>
-      <w:pPr>
+        <w:t xml:space="preserve">Working with </w:t>
+      </w:r>
+      <w:proofErr w:type="spellStart"/>
+      <w:r>
         <w:rPr>
           <w:b/>
           <w:bCs/>
           <w:i/>
           <w:iCs/>
         </w:rPr>
-      </w:pPr>
-      <w:r>
-        <w:rPr>
-          <w:b/>
-          <w:bCs/>
-        </w:rPr>
-        <w:t>(please run section 2.</w:t>
-      </w:r>
-      <w:r>
-        <w:rPr>
-          <w:b/>
-          <w:bCs/>
-        </w:rPr>
-        <w:t>2</w:t>
-      </w:r>
-      <w:r>
-        <w:rPr>
-          <w:b/>
-          <w:bCs/>
-        </w:rPr>
-        <w:t xml:space="preserve"> of </w:t>
-      </w:r>
+        <w:t>GameHaven</w:t>
+      </w:r>
+      <w:proofErr w:type="spellEnd"/>
       <w:r>
         <w:rPr>
           <w:b/>
@@ -424,109 +386,293 @@
           <w:i/>
           <w:iCs/>
         </w:rPr>
-        <w:t>Working with GameHaven Data.ipynb</w:t>
-      </w:r>
-      <w:r>
-        <w:rPr>
-          <w:b/>
-          <w:bCs/>
-        </w:rPr>
-        <w:t>)</w:t>
-      </w:r>
-    </w:p>
-    <w:p>
-      <w:r>
-        <w:t xml:space="preserve">Section 2.2 runs </w:t>
-      </w:r>
-      <w:r>
-        <w:t xml:space="preserve">a </w:t>
-      </w:r>
-      <w:r>
-        <w:t xml:space="preserve">python SVD algorithm on the </w:t>
-      </w:r>
-      <w:r>
-        <w:t>500x</w:t>
-      </w:r>
-      <w:r>
-        <w:t xml:space="preserve">109 user preference data. Using the results, rank(1) through rank (109) models of the data are compared to the original data. A plot is generated that shows the 2-Norm difference between each of the 109 </w:t>
-      </w:r>
-      <w:r>
-        <w:t>different</w:t>
-      </w:r>
-      <w:r>
-        <w:t xml:space="preserve"> models and the original data.</w:t>
-      </w:r>
-      <w:r>
-        <w:br/>
-      </w:r>
-      <w:r>
-        <w:br/>
-      </w:r>
-      <w:r>
-        <w:rPr>
-          <w:b/>
-          <w:bCs/>
-        </w:rPr>
-        <w:t>Questions:</w:t>
-      </w:r>
-    </w:p>
-    <w:p>
-      <w:r>
-        <w:t>What rank model would you recommend for this data and why?</w:t>
-      </w:r>
-    </w:p>
-    <w:p>
-      <w:r>
-        <w:t>It is expected that the real user data will have patterns, but not the four clear patterns that were used to generate the mock data. Would this change your answer in the previous question? How should the model rank be chosen if the results are a gradual continuum as the rank of the model is varied?</w:t>
-      </w:r>
-    </w:p>
-    <w:p>
-      <w:pPr>
-        <w:rPr>
-          <w:b/>
-          <w:bCs/>
-        </w:rPr>
-      </w:pPr>
-    </w:p>
-    <w:p>
-      <w:pPr>
+        <w:t xml:space="preserve"> </w:t>
+      </w:r>
+      <w:proofErr w:type="spellStart"/>
+      <w:r>
         <w:rPr>
           <w:b/>
           <w:bCs/>
           <w:i/>
           <w:iCs/>
         </w:rPr>
-      </w:pPr>
-      <w:r>
-        <w:rPr>
-          <w:b/>
-          <w:bCs/>
-        </w:rPr>
-        <w:t>(please run section 2.</w:t>
-      </w:r>
-      <w:r>
-        <w:rPr>
-          <w:b/>
-          <w:bCs/>
-        </w:rPr>
-        <w:t>3</w:t>
-      </w:r>
-      <w:r>
-        <w:rPr>
-          <w:b/>
-          <w:bCs/>
-        </w:rPr>
-        <w:t xml:space="preserve"> of </w:t>
-      </w:r>
-      <w:r>
+        <w:t>Data.ipynb</w:t>
+      </w:r>
+      <w:proofErr w:type="spellEnd"/>
+      <w:r>
+        <w:rPr>
+          <w:b/>
+          <w:bCs/>
+        </w:rPr>
+        <w:t>)</w:t>
+      </w:r>
+    </w:p>
+    <w:p>
+      <w:r>
+        <w:t xml:space="preserve">The of user preferences has been converted </w:t>
+      </w:r>
+      <w:proofErr w:type="gramStart"/>
+      <w:r>
+        <w:t>from .json</w:t>
+      </w:r>
+      <w:proofErr w:type="gramEnd"/>
+      <w:r>
+        <w:t xml:space="preserve"> placed into a </w:t>
+      </w:r>
+      <w:r>
+        <w:t xml:space="preserve">taste profile </w:t>
+      </w:r>
+      <w:r>
+        <w:t xml:space="preserve">matrix: users represent different rows, and each column represents a different preference. The first 40 </w:t>
+      </w:r>
+      <w:r>
+        <w:t>columns</w:t>
+      </w:r>
+      <w:r>
+        <w:t xml:space="preserve"> are preferences for each of the 5 bins of </w:t>
+      </w:r>
+      <w:r>
+        <w:t xml:space="preserve">eight </w:t>
+      </w:r>
+      <w:r>
+        <w:t xml:space="preserve">categories, and the remaining 69 are </w:t>
+      </w:r>
+      <w:r>
+        <w:t>preferences for the different game tags.</w:t>
+      </w:r>
+    </w:p>
+    <w:p>
+      <w:r>
+        <w:t xml:space="preserve">A lower rank model could be calculated offline and a low rank model could be used to provide the users a fast and responsive interface when interacting with the </w:t>
+      </w:r>
+      <w:proofErr w:type="spellStart"/>
+      <w:r>
+        <w:t>GameHaven</w:t>
+      </w:r>
+      <w:proofErr w:type="spellEnd"/>
+      <w:r>
+        <w:t xml:space="preserve"> platform.</w:t>
+      </w:r>
+      <w:r>
+        <w:t xml:space="preserve"> </w:t>
+      </w:r>
+      <w:r>
+        <w:t xml:space="preserve">This project will look at two different mechanisms for creating a lower rank model of the user data. </w:t>
+      </w:r>
+      <w:r>
+        <w:t>Both SVD and k-means will be used to create a model and the results will be compared.</w:t>
+      </w:r>
+    </w:p>
+    <w:p>
+      <w:pPr>
         <w:rPr>
           <w:b/>
           <w:bCs/>
           <w:i/>
           <w:iCs/>
         </w:rPr>
-        <w:t>Working with GameHaven Data.ipynb</w:t>
-      </w:r>
+      </w:pPr>
+      <w:r>
+        <w:rPr>
+          <w:b/>
+          <w:bCs/>
+        </w:rPr>
+        <w:t>(please run section 2.</w:t>
+      </w:r>
+      <w:r>
+        <w:rPr>
+          <w:b/>
+          <w:bCs/>
+        </w:rPr>
+        <w:t>2</w:t>
+      </w:r>
+      <w:r>
+        <w:rPr>
+          <w:b/>
+          <w:bCs/>
+        </w:rPr>
+        <w:t xml:space="preserve"> of </w:t>
+      </w:r>
+      <w:r>
+        <w:rPr>
+          <w:b/>
+          <w:bCs/>
+          <w:i/>
+          <w:iCs/>
+        </w:rPr>
+        <w:t xml:space="preserve">Working with </w:t>
+      </w:r>
+      <w:proofErr w:type="spellStart"/>
+      <w:r>
+        <w:rPr>
+          <w:b/>
+          <w:bCs/>
+          <w:i/>
+          <w:iCs/>
+        </w:rPr>
+        <w:t>GameHaven</w:t>
+      </w:r>
+      <w:proofErr w:type="spellEnd"/>
+      <w:r>
+        <w:rPr>
+          <w:b/>
+          <w:bCs/>
+          <w:i/>
+          <w:iCs/>
+        </w:rPr>
+        <w:t xml:space="preserve"> </w:t>
+      </w:r>
+      <w:proofErr w:type="spellStart"/>
+      <w:r>
+        <w:rPr>
+          <w:b/>
+          <w:bCs/>
+          <w:i/>
+          <w:iCs/>
+        </w:rPr>
+        <w:t>Data.ipynb</w:t>
+      </w:r>
+      <w:proofErr w:type="spellEnd"/>
+      <w:r>
+        <w:rPr>
+          <w:b/>
+          <w:bCs/>
+        </w:rPr>
+        <w:t>)</w:t>
+      </w:r>
+    </w:p>
+    <w:p>
+      <w:r>
+        <w:t xml:space="preserve">Section 2.2 runs </w:t>
+      </w:r>
+      <w:r>
+        <w:t xml:space="preserve">a </w:t>
+      </w:r>
+      <w:r>
+        <w:t xml:space="preserve">python SVD algorithm on the </w:t>
+      </w:r>
+      <w:r>
+        <w:t>500x</w:t>
+      </w:r>
+      <w:r>
+        <w:t xml:space="preserve">109 user preference data. Using the results, </w:t>
+      </w:r>
+      <w:proofErr w:type="gramStart"/>
+      <w:r>
+        <w:t>rank(</w:t>
+      </w:r>
+      <w:proofErr w:type="gramEnd"/>
+      <w:r>
+        <w:t xml:space="preserve">1) through rank (109) models of the data are compared to the original data. A plot is generated that shows the 2-Norm difference between each of the 109 </w:t>
+      </w:r>
+      <w:r>
+        <w:t>different</w:t>
+      </w:r>
+      <w:r>
+        <w:t xml:space="preserve"> models and the original data.</w:t>
+      </w:r>
+      <w:r>
+        <w:br/>
+      </w:r>
+      <w:r>
+        <w:br/>
+      </w:r>
+      <w:r>
+        <w:rPr>
+          <w:b/>
+          <w:bCs/>
+        </w:rPr>
+        <w:t>Questions:</w:t>
+      </w:r>
+    </w:p>
+    <w:p>
+      <w:r>
+        <w:t>What rank model would you recommend for this data and why?</w:t>
+      </w:r>
+    </w:p>
+    <w:p>
+      <w:r>
+        <w:t>It is expected that the real user data will have patterns, but not the four clear patterns that were used to generate the mock data. Would this change your answer in the previous question? How should the model rank be chosen if the results are a gradual continuum as the rank of the model is varied?</w:t>
+      </w:r>
+    </w:p>
+    <w:p>
+      <w:pPr>
+        <w:rPr>
+          <w:b/>
+          <w:bCs/>
+        </w:rPr>
+      </w:pPr>
+    </w:p>
+    <w:p>
+      <w:pPr>
+        <w:rPr>
+          <w:b/>
+          <w:bCs/>
+          <w:i/>
+          <w:iCs/>
+        </w:rPr>
+      </w:pPr>
+      <w:r>
+        <w:rPr>
+          <w:b/>
+          <w:bCs/>
+        </w:rPr>
+        <w:t>(please run section 2.</w:t>
+      </w:r>
+      <w:r>
+        <w:rPr>
+          <w:b/>
+          <w:bCs/>
+        </w:rPr>
+        <w:t>3</w:t>
+      </w:r>
+      <w:r>
+        <w:rPr>
+          <w:b/>
+          <w:bCs/>
+        </w:rPr>
+        <w:t xml:space="preserve"> of </w:t>
+      </w:r>
+      <w:r>
+        <w:rPr>
+          <w:b/>
+          <w:bCs/>
+          <w:i/>
+          <w:iCs/>
+        </w:rPr>
+        <w:t xml:space="preserve">Working with </w:t>
+      </w:r>
+      <w:proofErr w:type="spellStart"/>
+      <w:r>
+        <w:rPr>
+          <w:b/>
+          <w:bCs/>
+          <w:i/>
+          <w:iCs/>
+        </w:rPr>
+        <w:t>GameHaven</w:t>
+      </w:r>
+      <w:proofErr w:type="spellEnd"/>
+      <w:r>
+        <w:rPr>
+          <w:b/>
+          <w:bCs/>
+          <w:i/>
+          <w:iCs/>
+        </w:rPr>
+        <w:t xml:space="preserve"> </w:t>
+      </w:r>
+      <w:proofErr w:type="spellStart"/>
+      <w:r>
+        <w:rPr>
+          <w:b/>
+          <w:bCs/>
+          <w:i/>
+          <w:iCs/>
+        </w:rPr>
+        <w:t>Data.ipynb</w:t>
+      </w:r>
+      <w:proofErr w:type="spellEnd"/>
       <w:r>
         <w:rPr>
           <w:b/>
@@ -644,86 +790,19 @@
           <w:i/>
           <w:iCs/>
         </w:rPr>
-        <w:t>Working with GameHaven Data.ipynb</w:t>
-      </w:r>
-      <w:r>
-        <w:rPr>
-          <w:b/>
-          <w:bCs/>
-        </w:rPr>
-        <w:t>)</w:t>
-      </w:r>
-    </w:p>
-    <w:p>
-      <w:r>
-        <w:t>The k-means algorithm was employed to create an alternate low rank model. Again, all 109 model ranks were created and the 2-norm of the model vs. data are plotted as a function of rank.</w:t>
-      </w:r>
-    </w:p>
-    <w:p>
-      <w:pPr>
-        <w:rPr>
-          <w:b/>
-          <w:bCs/>
-        </w:rPr>
-      </w:pPr>
-      <w:r>
-        <w:rPr>
-          <w:b/>
-          <w:bCs/>
-        </w:rPr>
-        <w:t>Questions:</w:t>
-      </w:r>
-    </w:p>
-    <w:p>
-      <w:r>
-        <w:t>Taking the SVD of the player data is computationally more complex than the k-means algorithm. Why does sweeping through 109 models take so much longer for k-means?</w:t>
-      </w:r>
-    </w:p>
-    <w:p>
-      <w:pPr>
-        <w:rPr>
-          <w:b/>
-          <w:bCs/>
-        </w:rPr>
-      </w:pPr>
-      <w:r>
-        <w:rPr>
-          <w:b/>
-          <w:bCs/>
-        </w:rPr>
-        <w:t xml:space="preserve"> </w:t>
-      </w:r>
-    </w:p>
-    <w:p>
-      <w:pPr>
+        <w:t xml:space="preserve">Working with </w:t>
+      </w:r>
+      <w:proofErr w:type="spellStart"/>
+      <w:r>
         <w:rPr>
           <w:b/>
           <w:bCs/>
           <w:i/>
           <w:iCs/>
         </w:rPr>
-      </w:pPr>
-      <w:r>
-        <w:rPr>
-          <w:b/>
-          <w:bCs/>
-        </w:rPr>
-        <w:t>(please run section 2.</w:t>
-      </w:r>
-      <w:r>
-        <w:rPr>
-          <w:b/>
-          <w:bCs/>
-        </w:rPr>
-        <w:t xml:space="preserve">6 </w:t>
-      </w:r>
-      <w:r>
-        <w:rPr>
-          <w:b/>
-          <w:bCs/>
-        </w:rPr>
-        <w:t xml:space="preserve">of </w:t>
-      </w:r>
+        <w:t>GameHaven</w:t>
+      </w:r>
+      <w:proofErr w:type="spellEnd"/>
       <w:r>
         <w:rPr>
           <w:b/>
@@ -731,8 +810,137 @@
           <w:i/>
           <w:iCs/>
         </w:rPr>
-        <w:t>Working with GameHaven Data.ipynb</w:t>
-      </w:r>
+        <w:t xml:space="preserve"> </w:t>
+      </w:r>
+      <w:proofErr w:type="spellStart"/>
+      <w:r>
+        <w:rPr>
+          <w:b/>
+          <w:bCs/>
+          <w:i/>
+          <w:iCs/>
+        </w:rPr>
+        <w:t>Data.ipynb</w:t>
+      </w:r>
+      <w:proofErr w:type="spellEnd"/>
+      <w:r>
+        <w:rPr>
+          <w:b/>
+          <w:bCs/>
+        </w:rPr>
+        <w:t>)</w:t>
+      </w:r>
+    </w:p>
+    <w:p>
+      <w:r>
+        <w:t>The k-means algorithm was employed to create an alternate low rank model. Again, all 109 model ranks were created and the 2-norm of the model vs. data are plotted as a function of rank.</w:t>
+      </w:r>
+    </w:p>
+    <w:p>
+      <w:pPr>
+        <w:rPr>
+          <w:b/>
+          <w:bCs/>
+        </w:rPr>
+      </w:pPr>
+      <w:r>
+        <w:rPr>
+          <w:b/>
+          <w:bCs/>
+        </w:rPr>
+        <w:t>Questions:</w:t>
+      </w:r>
+    </w:p>
+    <w:p>
+      <w:r>
+        <w:t>Taking the SVD of the player data is computationally more complex than the k-means algorithm. Why does sweeping through 109 models take so much longer for k-means?</w:t>
+      </w:r>
+    </w:p>
+    <w:p>
+      <w:pPr>
+        <w:rPr>
+          <w:b/>
+          <w:bCs/>
+        </w:rPr>
+      </w:pPr>
+      <w:r>
+        <w:rPr>
+          <w:b/>
+          <w:bCs/>
+        </w:rPr>
+        <w:t xml:space="preserve"> </w:t>
+      </w:r>
+    </w:p>
+    <w:p>
+      <w:pPr>
+        <w:rPr>
+          <w:b/>
+          <w:bCs/>
+          <w:i/>
+          <w:iCs/>
+        </w:rPr>
+      </w:pPr>
+      <w:r>
+        <w:rPr>
+          <w:b/>
+          <w:bCs/>
+        </w:rPr>
+        <w:t>(please run section 2.</w:t>
+      </w:r>
+      <w:r>
+        <w:rPr>
+          <w:b/>
+          <w:bCs/>
+        </w:rPr>
+        <w:t xml:space="preserve">6 </w:t>
+      </w:r>
+      <w:r>
+        <w:rPr>
+          <w:b/>
+          <w:bCs/>
+        </w:rPr>
+        <w:t xml:space="preserve">of </w:t>
+      </w:r>
+      <w:r>
+        <w:rPr>
+          <w:b/>
+          <w:bCs/>
+          <w:i/>
+          <w:iCs/>
+        </w:rPr>
+        <w:t xml:space="preserve">Working with </w:t>
+      </w:r>
+      <w:proofErr w:type="spellStart"/>
+      <w:r>
+        <w:rPr>
+          <w:b/>
+          <w:bCs/>
+          <w:i/>
+          <w:iCs/>
+        </w:rPr>
+        <w:t>GameHaven</w:t>
+      </w:r>
+      <w:proofErr w:type="spellEnd"/>
+      <w:r>
+        <w:rPr>
+          <w:b/>
+          <w:bCs/>
+          <w:i/>
+          <w:iCs/>
+        </w:rPr>
+        <w:t xml:space="preserve"> </w:t>
+      </w:r>
+      <w:proofErr w:type="spellStart"/>
+      <w:r>
+        <w:rPr>
+          <w:b/>
+          <w:bCs/>
+          <w:i/>
+          <w:iCs/>
+        </w:rPr>
+        <w:t>Data.ipynb</w:t>
+      </w:r>
+      <w:proofErr w:type="spellEnd"/>
       <w:r>
         <w:rPr>
           <w:b/>
@@ -768,10 +976,23 @@
     </w:p>
     <w:p>
       <w:r>
-        <w:t xml:space="preserve">The variable element of the mock data had to be greatly reduced to generate results that show strong results for a rank(4) model. What will this mean when </w:t>
-      </w:r>
-      <w:r>
-        <w:t>GameHaven starts collecting data with a lot more noise?</w:t>
+        <w:t xml:space="preserve">The variable element of the mock data had to be greatly reduced to generate results that show strong results for a </w:t>
+      </w:r>
+      <w:proofErr w:type="gramStart"/>
+      <w:r>
+        <w:t>rank(</w:t>
+      </w:r>
+      <w:proofErr w:type="gramEnd"/>
+      <w:r>
+        <w:t xml:space="preserve">4) model. What will this mean when </w:t>
+      </w:r>
+      <w:proofErr w:type="spellStart"/>
+      <w:r>
+        <w:t>GameHaven</w:t>
+      </w:r>
+      <w:proofErr w:type="spellEnd"/>
+      <w:r>
+        <w:t xml:space="preserve"> starts collecting data with a lot more noise?</w:t>
       </w:r>
     </w:p>
     <w:p>
@@ -781,7 +1002,21 @@
     </w:p>
     <w:p>
       <w:r>
-        <w:t>For the second part of this problem, please open testp2.m in Matlab.</w:t>
+        <w:t>For the second part of this problem, please open</w:t>
+      </w:r>
+      <w:r>
+        <w:t xml:space="preserve"> and run</w:t>
+      </w:r>
+      <w:r>
+        <w:t xml:space="preserve"> testp2.m in </w:t>
+      </w:r>
+      <w:proofErr w:type="spellStart"/>
+      <w:r>
+        <w:t>Matlab</w:t>
+      </w:r>
+      <w:proofErr w:type="spellEnd"/>
+      <w:r>
+        <w:t>.</w:t>
       </w:r>
     </w:p>
     <w:p>
@@ -789,17 +1024,49 @@
         <w:t xml:space="preserve">One method we will use to interact with the data is Collaborative Filtering. Collaborative Filtering is a method used to make recommendations to a user based on their preferences and tastes compared with a data set of many users. </w:t>
       </w:r>
       <w:r>
-        <w:t xml:space="preserve">This method is helpful for GameHaven to recommend board games to their users based on their tastes. </w:t>
-      </w:r>
-    </w:p>
-    <w:p>
-      <w:r>
-        <w:t>The initial dataset of GameHaven users and their properties is created from a pattern + randomization method. This ensures that data will be predictable but random across the users. Similarly a matrix of game data is created with the same attributes as the users.</w:t>
-      </w:r>
-    </w:p>
-    <w:p>
-      <w:r>
-        <w:t>From the game and user attribute matrices, a random sparse ratings matrix is generated. The rating is based on how well the user attributes match the game attributes. Additionally to mimic a real world scenario the data is sparse so there are very few initial ratings.</w:t>
+        <w:t xml:space="preserve">This method is helpful for </w:t>
+      </w:r>
+      <w:proofErr w:type="spellStart"/>
+      <w:r>
+        <w:t>GameHaven</w:t>
+      </w:r>
+      <w:proofErr w:type="spellEnd"/>
+      <w:r>
+        <w:t xml:space="preserve"> to recommend board games to their users based on their tastes. </w:t>
+      </w:r>
+    </w:p>
+    <w:p>
+      <w:r>
+        <w:t xml:space="preserve">The initial dataset of </w:t>
+      </w:r>
+      <w:proofErr w:type="spellStart"/>
+      <w:r>
+        <w:t>GameHaven</w:t>
+      </w:r>
+      <w:proofErr w:type="spellEnd"/>
+      <w:r>
+        <w:t xml:space="preserve"> users and their properties is created from a pattern + randomization method. This ensures that data will be predictable but random across the users. </w:t>
+      </w:r>
+      <w:proofErr w:type="gramStart"/>
+      <w:r>
+        <w:t>Similarly</w:t>
+      </w:r>
+      <w:proofErr w:type="gramEnd"/>
+      <w:r>
+        <w:t xml:space="preserve"> a matrix of game data is created with the same attributes as the users.</w:t>
+      </w:r>
+    </w:p>
+    <w:p>
+      <w:r>
+        <w:t xml:space="preserve">From the game and user attribute matrices, a random sparse ratings matrix is generated. The rating is based on how well the user attributes match the game attributes. </w:t>
+      </w:r>
+      <w:proofErr w:type="gramStart"/>
+      <w:r>
+        <w:t>Additionally</w:t>
+      </w:r>
+      <w:proofErr w:type="gramEnd"/>
+      <w:r>
+        <w:t xml:space="preserve"> to mimic a real world scenario the data is sparse so there are very few initial ratings.</w:t>
       </w:r>
     </w:p>
     <w:p>
@@ -815,7 +1082,15 @@
     <w:p>
       <w:r>
         <w:tab/>
-        <w:t>First use SVD to determine a good rank for the user matrix, and use that value for the number of clusters.</w:t>
+        <w:t xml:space="preserve">First use SVD to determine a good rank for the user </w:t>
+      </w:r>
+      <w:proofErr w:type="gramStart"/>
+      <w:r>
+        <w:t>matrix, and</w:t>
+      </w:r>
+      <w:proofErr w:type="gramEnd"/>
+      <w:r>
+        <w:t xml:space="preserve"> use that value for the number of clusters.</w:t>
       </w:r>
     </w:p>
     <w:p>
@@ -1195,17 +1470,44 @@
           <w:b/>
           <w:bCs/>
         </w:rPr>
-        <w:t xml:space="preserve">R(I,j) </w:t>
+        <w:t>R(</w:t>
+      </w:r>
+      <w:proofErr w:type="spellStart"/>
+      <w:proofErr w:type="gramStart"/>
+      <w:r>
+        <w:rPr>
+          <w:b/>
+          <w:bCs/>
+        </w:rPr>
+        <w:t>I,j</w:t>
+      </w:r>
+      <w:proofErr w:type="spellEnd"/>
+      <w:proofErr w:type="gramEnd"/>
+      <w:r>
+        <w:rPr>
+          <w:b/>
+          <w:bCs/>
+        </w:rPr>
+        <w:t xml:space="preserve">) </w:t>
       </w:r>
       <w:r>
         <w:t xml:space="preserve">is the rating that user </w:t>
       </w:r>
-      <w:r>
-        <w:rPr>
-          <w:b/>
-          <w:bCs/>
-        </w:rPr>
-        <w:t xml:space="preserve">i </w:t>
+      <w:proofErr w:type="spellStart"/>
+      <w:r>
+        <w:rPr>
+          <w:b/>
+          <w:bCs/>
+        </w:rPr>
+        <w:t>i</w:t>
+      </w:r>
+      <w:proofErr w:type="spellEnd"/>
+      <w:r>
+        <w:rPr>
+          <w:b/>
+          <w:bCs/>
+        </w:rPr>
+        <w:t xml:space="preserve"> </w:t>
       </w:r>
       <w:r>
         <w:t xml:space="preserve">has for game </w:t>
@@ -1247,7 +1549,23 @@
           <w:b/>
           <w:bCs/>
         </w:rPr>
-        <w:t xml:space="preserve">R1 = R(user in cluster 1). </w:t>
+        <w:t xml:space="preserve">R1 = </w:t>
+      </w:r>
+      <w:proofErr w:type="gramStart"/>
+      <w:r>
+        <w:rPr>
+          <w:b/>
+          <w:bCs/>
+        </w:rPr>
+        <w:t>R(</w:t>
+      </w:r>
+      <w:proofErr w:type="gramEnd"/>
+      <w:r>
+        <w:rPr>
+          <w:b/>
+          <w:bCs/>
+        </w:rPr>
+        <w:t xml:space="preserve">user in cluster 1). </w:t>
       </w:r>
     </w:p>
     <w:p>
@@ -1353,7 +1671,15 @@
         </w:numPr>
       </w:pPr>
       <w:r>
-        <w:t xml:space="preserve">Implement the similarity_matrix.m function </w:t>
+        <w:t xml:space="preserve">Implement the </w:t>
+      </w:r>
+      <w:proofErr w:type="spellStart"/>
+      <w:r>
+        <w:t>similarity_matrix.m</w:t>
+      </w:r>
+      <w:proofErr w:type="spellEnd"/>
+      <w:r>
+        <w:t xml:space="preserve"> function </w:t>
       </w:r>
       <w:r>
         <w:t>in pseudocode</w:t>
@@ -1380,10 +1706,16 @@
         </w:numPr>
       </w:pPr>
       <w:r>
-        <w:t>What is the highest recommended game for user #134 in user_t matrix using each different method?</w:t>
-      </w:r>
-      <w:bookmarkStart w:id="0" w:name="_GoBack"/>
-      <w:bookmarkEnd w:id="0"/>
+        <w:t xml:space="preserve">What is the highest recommended game for user #134 in </w:t>
+      </w:r>
+      <w:proofErr w:type="spellStart"/>
+      <w:r>
+        <w:t>user_t</w:t>
+      </w:r>
+      <w:proofErr w:type="spellEnd"/>
+      <w:r>
+        <w:t xml:space="preserve"> matrix using each different method?</w:t>
+      </w:r>
     </w:p>
     <w:p>
       <w:pPr>
@@ -1396,6 +1728,13 @@
       <w:r>
         <w:t>Compare the timing of each method. Which method would be best for scaling?</w:t>
       </w:r>
+    </w:p>
+    <w:p>
+      <w:pPr>
+        <w:ind w:left="360"/>
+      </w:pPr>
+      <w:bookmarkStart w:id="0" w:name="_GoBack"/>
+      <w:bookmarkEnd w:id="0"/>
     </w:p>
     <w:p/>
     <w:p>
@@ -2473,6 +2812,21 @@
 </file>
 
 <file path=customXml/item1.xml><?xml version="1.0" encoding="utf-8"?>
+<?mso-contentType ?>
+<FormTemplates xmlns="http://schemas.microsoft.com/sharepoint/v3/contenttype/forms">
+  <Display>DocumentLibraryForm</Display>
+  <Edit>DocumentLibraryForm</Edit>
+  <New>DocumentLibraryForm</New>
+</FormTemplates>
+</file>
+
+<file path=customXml/item2.xml><?xml version="1.0" encoding="utf-8"?>
+<p:properties xmlns:p="http://schemas.microsoft.com/office/2006/metadata/properties" xmlns:xsi="http://www.w3.org/2001/XMLSchema-instance" xmlns:pc="http://schemas.microsoft.com/office/infopath/2007/PartnerControls">
+  <documentManagement/>
+</p:properties>
+</file>
+
+<file path=customXml/item3.xml><?xml version="1.0" encoding="utf-8"?>
 <ct:contentTypeSchema xmlns:ct="http://schemas.microsoft.com/office/2006/metadata/contentType" xmlns:ma="http://schemas.microsoft.com/office/2006/metadata/properties/metaAttributes" ct:_="" ma:_="" ma:contentTypeName="Document" ma:contentTypeID="0x010100E40F81D063A9B647B9600F4F9D3AD303" ma:contentTypeVersion="10" ma:contentTypeDescription="Create a new document." ma:contentTypeScope="" ma:versionID="94d0f67455b5570547bb727e67f11149">
   <xsd:schema xmlns:xsd="http://www.w3.org/2001/XMLSchema" xmlns:xs="http://www.w3.org/2001/XMLSchema" xmlns:p="http://schemas.microsoft.com/office/2006/metadata/properties" xmlns:ns3="77096a84-cd28-47bc-9d66-fdb9388f81ec" targetNamespace="http://schemas.microsoft.com/office/2006/metadata/properties" ma:root="true" ma:fieldsID="49db8fe4c0f66c6f4a92c48b8f4eea1e" ns3:_="">
     <xsd:import namespace="77096a84-cd28-47bc-9d66-fdb9388f81ec"/>
@@ -2656,22 +3010,24 @@
 </ct:contentTypeSchema>
 </file>
 
-<file path=customXml/item2.xml><?xml version="1.0" encoding="utf-8"?>
-<p:properties xmlns:p="http://schemas.microsoft.com/office/2006/metadata/properties" xmlns:xsi="http://www.w3.org/2001/XMLSchema-instance" xmlns:pc="http://schemas.microsoft.com/office/infopath/2007/PartnerControls">
-  <documentManagement/>
-</p:properties>
+<file path=customXml/itemProps1.xml><?xml version="1.0" encoding="utf-8"?>
+<ds:datastoreItem xmlns:ds="http://schemas.openxmlformats.org/officeDocument/2006/customXml" ds:itemID="{9AF2BAFE-4F41-4D0E-A3B9-AB03D75836E3}">
+  <ds:schemaRefs>
+    <ds:schemaRef ds:uri="http://schemas.microsoft.com/sharepoint/v3/contenttype/forms"/>
+  </ds:schemaRefs>
+</ds:datastoreItem>
 </file>
 
-<file path=customXml/item3.xml><?xml version="1.0" encoding="utf-8"?>
-<?mso-contentType ?>
-<FormTemplates xmlns="http://schemas.microsoft.com/sharepoint/v3/contenttype/forms">
-  <Display>DocumentLibraryForm</Display>
-  <Edit>DocumentLibraryForm</Edit>
-  <New>DocumentLibraryForm</New>
-</FormTemplates>
+<file path=customXml/itemProps2.xml><?xml version="1.0" encoding="utf-8"?>
+<ds:datastoreItem xmlns:ds="http://schemas.openxmlformats.org/officeDocument/2006/customXml" ds:itemID="{57ECEBEE-55CD-4C55-B84D-F6E49A7D6F85}">
+  <ds:schemaRefs>
+    <ds:schemaRef ds:uri="http://schemas.microsoft.com/office/2006/metadata/properties"/>
+    <ds:schemaRef ds:uri="http://schemas.microsoft.com/office/infopath/2007/PartnerControls"/>
+  </ds:schemaRefs>
+</ds:datastoreItem>
 </file>
 
-<file path=customXml/itemProps1.xml><?xml version="1.0" encoding="utf-8"?>
+<file path=customXml/itemProps3.xml><?xml version="1.0" encoding="utf-8"?>
 <ds:datastoreItem xmlns:ds="http://schemas.openxmlformats.org/officeDocument/2006/customXml" ds:itemID="{0023E2FD-F697-45EC-99C3-A837382218DC}">
   <ds:schemaRefs>
     <ds:schemaRef ds:uri="http://schemas.microsoft.com/office/2006/metadata/contentType"/>
@@ -2687,21 +3043,4 @@
     <ds:schemaRef ds:uri="http://schemas.microsoft.com/internal/obd"/>
   </ds:schemaRefs>
 </ds:datastoreItem>
-</file>
-
-<file path=customXml/itemProps2.xml><?xml version="1.0" encoding="utf-8"?>
-<ds:datastoreItem xmlns:ds="http://schemas.openxmlformats.org/officeDocument/2006/customXml" ds:itemID="{57ECEBEE-55CD-4C55-B84D-F6E49A7D6F85}">
-  <ds:schemaRefs>
-    <ds:schemaRef ds:uri="http://schemas.microsoft.com/office/2006/metadata/properties"/>
-    <ds:schemaRef ds:uri="http://schemas.microsoft.com/office/infopath/2007/PartnerControls"/>
-  </ds:schemaRefs>
-</ds:datastoreItem>
-</file>
-
-<file path=customXml/itemProps3.xml><?xml version="1.0" encoding="utf-8"?>
-<ds:datastoreItem xmlns:ds="http://schemas.openxmlformats.org/officeDocument/2006/customXml" ds:itemID="{9AF2BAFE-4F41-4D0E-A3B9-AB03D75836E3}">
-  <ds:schemaRefs>
-    <ds:schemaRef ds:uri="http://schemas.microsoft.com/sharepoint/v3/contenttype/forms"/>
-  </ds:schemaRefs>
-</ds:datastoreItem>
 </file>
</xml_diff>

<commit_message>
final push for p2
</commit_message>
<xml_diff>
--- a/ECE532_P2_ProjectDesc Bens Edit.docx
+++ b/ECE532_P2_ProjectDesc Bens Edit.docx
@@ -44,27 +44,14 @@
       </w:r>
     </w:p>
     <w:p>
-      <w:proofErr w:type="spellStart"/>
-      <w:r>
-        <w:t>GameHaven</w:t>
-      </w:r>
-      <w:proofErr w:type="spellEnd"/>
-      <w:r>
-        <w:t xml:space="preserve"> </w:t>
+      <w:r>
+        <w:t xml:space="preserve">GameHaven </w:t>
       </w:r>
       <w:r>
         <w:t>will be</w:t>
       </w:r>
       <w:r>
-        <w:t xml:space="preserve"> a social media platform enabling users to explore the board gaming hobby. </w:t>
-      </w:r>
-      <w:proofErr w:type="spellStart"/>
-      <w:r>
-        <w:t>GameHaven</w:t>
-      </w:r>
-      <w:proofErr w:type="spellEnd"/>
-      <w:r>
-        <w:t xml:space="preserve"> will track user interests </w:t>
+        <w:t xml:space="preserve"> a social media platform enabling users to explore the board gaming hobby. GameHaven will track user interests </w:t>
       </w:r>
       <w:r>
         <w:t>and m</w:t>
@@ -252,15 +239,7 @@
     </w:p>
     <w:p>
       <w:r>
-        <w:t xml:space="preserve">While </w:t>
-      </w:r>
-      <w:proofErr w:type="spellStart"/>
-      <w:r>
-        <w:t>GameHaven</w:t>
-      </w:r>
-      <w:proofErr w:type="spellEnd"/>
-      <w:r>
-        <w:t xml:space="preserve"> is still in development, mock data has been generated to test the machine learning algorithms in the context of clustering users and matching</w:t>
+        <w:t>While GameHaven is still in development, mock data has been generated to test the machine learning algorithms in the context of clustering users and matching</w:t>
       </w:r>
       <w:r>
         <w:t xml:space="preserve"> games</w:t>
@@ -293,15 +272,7 @@
         <w:t xml:space="preserve">groups of </w:t>
       </w:r>
       <w:r>
-        <w:t xml:space="preserve">users that </w:t>
-      </w:r>
-      <w:proofErr w:type="gramStart"/>
-      <w:r>
-        <w:t>like:</w:t>
-      </w:r>
-      <w:proofErr w:type="gramEnd"/>
-      <w:r>
-        <w:t xml:space="preserve"> card games, party games, role-playing games,</w:t>
+        <w:t>users that like: card games, party games, role-playing games,</w:t>
       </w:r>
       <w:r>
         <w:t xml:space="preserve"> or</w:t>
@@ -366,19 +337,86 @@
           <w:i/>
           <w:iCs/>
         </w:rPr>
-        <w:t xml:space="preserve">Working with </w:t>
-      </w:r>
-      <w:proofErr w:type="spellStart"/>
-      <w:r>
+        <w:t>Working with GameHaven Data.ipynb</w:t>
+      </w:r>
+      <w:r>
+        <w:rPr>
+          <w:b/>
+          <w:bCs/>
+        </w:rPr>
+        <w:t>)</w:t>
+      </w:r>
+    </w:p>
+    <w:p>
+      <w:r>
+        <w:t xml:space="preserve">The of user preferences has been converted from .json placed into a </w:t>
+      </w:r>
+      <w:r>
+        <w:t xml:space="preserve">taste profile </w:t>
+      </w:r>
+      <w:r>
+        <w:t xml:space="preserve">matrix: users represent different rows, and each column represents a different preference. The first 40 </w:t>
+      </w:r>
+      <w:r>
+        <w:t>columns</w:t>
+      </w:r>
+      <w:r>
+        <w:t xml:space="preserve"> are preferences for each of the 5 bins of </w:t>
+      </w:r>
+      <w:r>
+        <w:t xml:space="preserve">eight </w:t>
+      </w:r>
+      <w:r>
+        <w:t xml:space="preserve">categories, and the remaining 69 are </w:t>
+      </w:r>
+      <w:r>
+        <w:t>preferences for the different game tags.</w:t>
+      </w:r>
+    </w:p>
+    <w:p>
+      <w:r>
+        <w:t>A lower rank model could be calculated offline and a low rank model could be used to provide the users a fast and responsive interface when interacting with the GameHaven platform.</w:t>
+      </w:r>
+      <w:r>
+        <w:t xml:space="preserve"> </w:t>
+      </w:r>
+      <w:r>
+        <w:t xml:space="preserve">This project will look at two different mechanisms for creating a lower rank model of the user data. </w:t>
+      </w:r>
+      <w:r>
+        <w:t>Both SVD and k-means will be used to create a model and the results will be compared.</w:t>
+      </w:r>
+    </w:p>
+    <w:p>
+      <w:pPr>
         <w:rPr>
           <w:b/>
           <w:bCs/>
           <w:i/>
           <w:iCs/>
         </w:rPr>
-        <w:t>GameHaven</w:t>
-      </w:r>
-      <w:proofErr w:type="spellEnd"/>
+      </w:pPr>
+      <w:r>
+        <w:rPr>
+          <w:b/>
+          <w:bCs/>
+        </w:rPr>
+        <w:t>(please run section 2.</w:t>
+      </w:r>
+      <w:r>
+        <w:rPr>
+          <w:b/>
+          <w:bCs/>
+        </w:rPr>
+        <w:t>2</w:t>
+      </w:r>
+      <w:r>
+        <w:rPr>
+          <w:b/>
+          <w:bCs/>
+        </w:rPr>
+        <w:t xml:space="preserve"> of </w:t>
+      </w:r>
       <w:r>
         <w:rPr>
           <w:b/>
@@ -386,293 +424,109 @@
           <w:i/>
           <w:iCs/>
         </w:rPr>
-        <w:t xml:space="preserve"> </w:t>
-      </w:r>
-      <w:proofErr w:type="spellStart"/>
-      <w:r>
+        <w:t>Working with GameHaven Data.ipynb</w:t>
+      </w:r>
+      <w:r>
+        <w:rPr>
+          <w:b/>
+          <w:bCs/>
+        </w:rPr>
+        <w:t>)</w:t>
+      </w:r>
+    </w:p>
+    <w:p>
+      <w:r>
+        <w:t xml:space="preserve">Section 2.2 runs </w:t>
+      </w:r>
+      <w:r>
+        <w:t xml:space="preserve">a </w:t>
+      </w:r>
+      <w:r>
+        <w:t xml:space="preserve">python SVD algorithm on the </w:t>
+      </w:r>
+      <w:r>
+        <w:t>500x</w:t>
+      </w:r>
+      <w:r>
+        <w:t xml:space="preserve">109 user preference data. Using the results, rank(1) through rank (109) models of the data are compared to the original data. A plot is generated that shows the 2-Norm difference between each of the 109 </w:t>
+      </w:r>
+      <w:r>
+        <w:t>different</w:t>
+      </w:r>
+      <w:r>
+        <w:t xml:space="preserve"> models and the original data.</w:t>
+      </w:r>
+      <w:r>
+        <w:br/>
+      </w:r>
+      <w:r>
+        <w:br/>
+      </w:r>
+      <w:r>
+        <w:rPr>
+          <w:b/>
+          <w:bCs/>
+        </w:rPr>
+        <w:t>Questions:</w:t>
+      </w:r>
+    </w:p>
+    <w:p>
+      <w:r>
+        <w:t>What rank model would you recommend for this data and why?</w:t>
+      </w:r>
+    </w:p>
+    <w:p>
+      <w:r>
+        <w:t>It is expected that the real user data will have patterns, but not the four clear patterns that were used to generate the mock data. Would this change your answer in the previous question? How should the model rank be chosen if the results are a gradual continuum as the rank of the model is varied?</w:t>
+      </w:r>
+    </w:p>
+    <w:p>
+      <w:pPr>
+        <w:rPr>
+          <w:b/>
+          <w:bCs/>
+        </w:rPr>
+      </w:pPr>
+    </w:p>
+    <w:p>
+      <w:pPr>
         <w:rPr>
           <w:b/>
           <w:bCs/>
           <w:i/>
           <w:iCs/>
         </w:rPr>
-        <w:t>Data.ipynb</w:t>
-      </w:r>
-      <w:proofErr w:type="spellEnd"/>
-      <w:r>
-        <w:rPr>
-          <w:b/>
-          <w:bCs/>
-        </w:rPr>
-        <w:t>)</w:t>
-      </w:r>
-    </w:p>
-    <w:p>
-      <w:r>
-        <w:t xml:space="preserve">The of user preferences has been converted </w:t>
-      </w:r>
-      <w:proofErr w:type="gramStart"/>
-      <w:r>
-        <w:t>from .json</w:t>
-      </w:r>
-      <w:proofErr w:type="gramEnd"/>
-      <w:r>
-        <w:t xml:space="preserve"> placed into a </w:t>
-      </w:r>
-      <w:r>
-        <w:t xml:space="preserve">taste profile </w:t>
-      </w:r>
-      <w:r>
-        <w:t xml:space="preserve">matrix: users represent different rows, and each column represents a different preference. The first 40 </w:t>
-      </w:r>
-      <w:r>
-        <w:t>columns</w:t>
-      </w:r>
-      <w:r>
-        <w:t xml:space="preserve"> are preferences for each of the 5 bins of </w:t>
-      </w:r>
-      <w:r>
-        <w:t xml:space="preserve">eight </w:t>
-      </w:r>
-      <w:r>
-        <w:t xml:space="preserve">categories, and the remaining 69 are </w:t>
-      </w:r>
-      <w:r>
-        <w:t>preferences for the different game tags.</w:t>
-      </w:r>
-    </w:p>
-    <w:p>
-      <w:r>
-        <w:t xml:space="preserve">A lower rank model could be calculated offline and a low rank model could be used to provide the users a fast and responsive interface when interacting with the </w:t>
-      </w:r>
-      <w:proofErr w:type="spellStart"/>
-      <w:r>
-        <w:t>GameHaven</w:t>
-      </w:r>
-      <w:proofErr w:type="spellEnd"/>
-      <w:r>
-        <w:t xml:space="preserve"> platform.</w:t>
-      </w:r>
-      <w:r>
-        <w:t xml:space="preserve"> </w:t>
-      </w:r>
-      <w:r>
-        <w:t xml:space="preserve">This project will look at two different mechanisms for creating a lower rank model of the user data. </w:t>
-      </w:r>
-      <w:r>
-        <w:t>Both SVD and k-means will be used to create a model and the results will be compared.</w:t>
-      </w:r>
-    </w:p>
-    <w:p>
-      <w:pPr>
+      </w:pPr>
+      <w:r>
+        <w:rPr>
+          <w:b/>
+          <w:bCs/>
+        </w:rPr>
+        <w:t>(please run section 2.</w:t>
+      </w:r>
+      <w:r>
+        <w:rPr>
+          <w:b/>
+          <w:bCs/>
+        </w:rPr>
+        <w:t>3</w:t>
+      </w:r>
+      <w:r>
+        <w:rPr>
+          <w:b/>
+          <w:bCs/>
+        </w:rPr>
+        <w:t xml:space="preserve"> of </w:t>
+      </w:r>
+      <w:r>
         <w:rPr>
           <w:b/>
           <w:bCs/>
           <w:i/>
           <w:iCs/>
         </w:rPr>
-      </w:pPr>
-      <w:r>
-        <w:rPr>
-          <w:b/>
-          <w:bCs/>
-        </w:rPr>
-        <w:t>(please run section 2.</w:t>
-      </w:r>
-      <w:r>
-        <w:rPr>
-          <w:b/>
-          <w:bCs/>
-        </w:rPr>
-        <w:t>2</w:t>
-      </w:r>
-      <w:r>
-        <w:rPr>
-          <w:b/>
-          <w:bCs/>
-        </w:rPr>
-        <w:t xml:space="preserve"> of </w:t>
-      </w:r>
-      <w:r>
-        <w:rPr>
-          <w:b/>
-          <w:bCs/>
-          <w:i/>
-          <w:iCs/>
-        </w:rPr>
-        <w:t xml:space="preserve">Working with </w:t>
-      </w:r>
-      <w:proofErr w:type="spellStart"/>
-      <w:r>
-        <w:rPr>
-          <w:b/>
-          <w:bCs/>
-          <w:i/>
-          <w:iCs/>
-        </w:rPr>
-        <w:t>GameHaven</w:t>
-      </w:r>
-      <w:proofErr w:type="spellEnd"/>
-      <w:r>
-        <w:rPr>
-          <w:b/>
-          <w:bCs/>
-          <w:i/>
-          <w:iCs/>
-        </w:rPr>
-        <w:t xml:space="preserve"> </w:t>
-      </w:r>
-      <w:proofErr w:type="spellStart"/>
-      <w:r>
-        <w:rPr>
-          <w:b/>
-          <w:bCs/>
-          <w:i/>
-          <w:iCs/>
-        </w:rPr>
-        <w:t>Data.ipynb</w:t>
-      </w:r>
-      <w:proofErr w:type="spellEnd"/>
-      <w:r>
-        <w:rPr>
-          <w:b/>
-          <w:bCs/>
-        </w:rPr>
-        <w:t>)</w:t>
-      </w:r>
-    </w:p>
-    <w:p>
-      <w:r>
-        <w:t xml:space="preserve">Section 2.2 runs </w:t>
-      </w:r>
-      <w:r>
-        <w:t xml:space="preserve">a </w:t>
-      </w:r>
-      <w:r>
-        <w:t xml:space="preserve">python SVD algorithm on the </w:t>
-      </w:r>
-      <w:r>
-        <w:t>500x</w:t>
-      </w:r>
-      <w:r>
-        <w:t xml:space="preserve">109 user preference data. Using the results, </w:t>
-      </w:r>
-      <w:proofErr w:type="gramStart"/>
-      <w:r>
-        <w:t>rank(</w:t>
-      </w:r>
-      <w:proofErr w:type="gramEnd"/>
-      <w:r>
-        <w:t xml:space="preserve">1) through rank (109) models of the data are compared to the original data. A plot is generated that shows the 2-Norm difference between each of the 109 </w:t>
-      </w:r>
-      <w:r>
-        <w:t>different</w:t>
-      </w:r>
-      <w:r>
-        <w:t xml:space="preserve"> models and the original data.</w:t>
-      </w:r>
-      <w:r>
-        <w:br/>
-      </w:r>
-      <w:r>
-        <w:br/>
-      </w:r>
-      <w:r>
-        <w:rPr>
-          <w:b/>
-          <w:bCs/>
-        </w:rPr>
-        <w:t>Questions:</w:t>
-      </w:r>
-    </w:p>
-    <w:p>
-      <w:r>
-        <w:t>What rank model would you recommend for this data and why?</w:t>
-      </w:r>
-    </w:p>
-    <w:p>
-      <w:r>
-        <w:t>It is expected that the real user data will have patterns, but not the four clear patterns that were used to generate the mock data. Would this change your answer in the previous question? How should the model rank be chosen if the results are a gradual continuum as the rank of the model is varied?</w:t>
-      </w:r>
-    </w:p>
-    <w:p>
-      <w:pPr>
-        <w:rPr>
-          <w:b/>
-          <w:bCs/>
-        </w:rPr>
-      </w:pPr>
-    </w:p>
-    <w:p>
-      <w:pPr>
-        <w:rPr>
-          <w:b/>
-          <w:bCs/>
-          <w:i/>
-          <w:iCs/>
-        </w:rPr>
-      </w:pPr>
-      <w:r>
-        <w:rPr>
-          <w:b/>
-          <w:bCs/>
-        </w:rPr>
-        <w:t>(please run section 2.</w:t>
-      </w:r>
-      <w:r>
-        <w:rPr>
-          <w:b/>
-          <w:bCs/>
-        </w:rPr>
-        <w:t>3</w:t>
-      </w:r>
-      <w:r>
-        <w:rPr>
-          <w:b/>
-          <w:bCs/>
-        </w:rPr>
-        <w:t xml:space="preserve"> of </w:t>
-      </w:r>
-      <w:r>
-        <w:rPr>
-          <w:b/>
-          <w:bCs/>
-          <w:i/>
-          <w:iCs/>
-        </w:rPr>
-        <w:t xml:space="preserve">Working with </w:t>
-      </w:r>
-      <w:proofErr w:type="spellStart"/>
-      <w:r>
-        <w:rPr>
-          <w:b/>
-          <w:bCs/>
-          <w:i/>
-          <w:iCs/>
-        </w:rPr>
-        <w:t>GameHaven</w:t>
-      </w:r>
-      <w:proofErr w:type="spellEnd"/>
-      <w:r>
-        <w:rPr>
-          <w:b/>
-          <w:bCs/>
-          <w:i/>
-          <w:iCs/>
-        </w:rPr>
-        <w:t xml:space="preserve"> </w:t>
-      </w:r>
-      <w:proofErr w:type="spellStart"/>
-      <w:r>
-        <w:rPr>
-          <w:b/>
-          <w:bCs/>
-          <w:i/>
-          <w:iCs/>
-        </w:rPr>
-        <w:t>Data.ipynb</w:t>
-      </w:r>
-      <w:proofErr w:type="spellEnd"/>
+        <w:t>Working with GameHaven Data.ipynb</w:t>
+      </w:r>
       <w:r>
         <w:rPr>
           <w:b/>
@@ -790,19 +644,86 @@
           <w:i/>
           <w:iCs/>
         </w:rPr>
-        <w:t xml:space="preserve">Working with </w:t>
-      </w:r>
-      <w:proofErr w:type="spellStart"/>
-      <w:r>
+        <w:t>Working with GameHaven Data.ipynb</w:t>
+      </w:r>
+      <w:r>
+        <w:rPr>
+          <w:b/>
+          <w:bCs/>
+        </w:rPr>
+        <w:t>)</w:t>
+      </w:r>
+    </w:p>
+    <w:p>
+      <w:r>
+        <w:t>The k-means algorithm was employed to create an alternate low rank model. Again, all 109 model ranks were created and the 2-norm of the model vs. data are plotted as a function of rank.</w:t>
+      </w:r>
+    </w:p>
+    <w:p>
+      <w:pPr>
+        <w:rPr>
+          <w:b/>
+          <w:bCs/>
+        </w:rPr>
+      </w:pPr>
+      <w:r>
+        <w:rPr>
+          <w:b/>
+          <w:bCs/>
+        </w:rPr>
+        <w:t>Questions:</w:t>
+      </w:r>
+    </w:p>
+    <w:p>
+      <w:r>
+        <w:t>Taking the SVD of the player data is computationally more complex than the k-means algorithm. Why does sweeping through 109 models take so much longer for k-means?</w:t>
+      </w:r>
+    </w:p>
+    <w:p>
+      <w:pPr>
+        <w:rPr>
+          <w:b/>
+          <w:bCs/>
+        </w:rPr>
+      </w:pPr>
+      <w:r>
+        <w:rPr>
+          <w:b/>
+          <w:bCs/>
+        </w:rPr>
+        <w:t xml:space="preserve"> </w:t>
+      </w:r>
+    </w:p>
+    <w:p>
+      <w:pPr>
         <w:rPr>
           <w:b/>
           <w:bCs/>
           <w:i/>
           <w:iCs/>
         </w:rPr>
-        <w:t>GameHaven</w:t>
-      </w:r>
-      <w:proofErr w:type="spellEnd"/>
+      </w:pPr>
+      <w:r>
+        <w:rPr>
+          <w:b/>
+          <w:bCs/>
+        </w:rPr>
+        <w:t>(please run section 2.</w:t>
+      </w:r>
+      <w:r>
+        <w:rPr>
+          <w:b/>
+          <w:bCs/>
+        </w:rPr>
+        <w:t xml:space="preserve">6 </w:t>
+      </w:r>
+      <w:r>
+        <w:rPr>
+          <w:b/>
+          <w:bCs/>
+        </w:rPr>
+        <w:t xml:space="preserve">of </w:t>
+      </w:r>
       <w:r>
         <w:rPr>
           <w:b/>
@@ -810,137 +731,8 @@
           <w:i/>
           <w:iCs/>
         </w:rPr>
-        <w:t xml:space="preserve"> </w:t>
-      </w:r>
-      <w:proofErr w:type="spellStart"/>
-      <w:r>
-        <w:rPr>
-          <w:b/>
-          <w:bCs/>
-          <w:i/>
-          <w:iCs/>
-        </w:rPr>
-        <w:t>Data.ipynb</w:t>
-      </w:r>
-      <w:proofErr w:type="spellEnd"/>
-      <w:r>
-        <w:rPr>
-          <w:b/>
-          <w:bCs/>
-        </w:rPr>
-        <w:t>)</w:t>
-      </w:r>
-    </w:p>
-    <w:p>
-      <w:r>
-        <w:t>The k-means algorithm was employed to create an alternate low rank model. Again, all 109 model ranks were created and the 2-norm of the model vs. data are plotted as a function of rank.</w:t>
-      </w:r>
-    </w:p>
-    <w:p>
-      <w:pPr>
-        <w:rPr>
-          <w:b/>
-          <w:bCs/>
-        </w:rPr>
-      </w:pPr>
-      <w:r>
-        <w:rPr>
-          <w:b/>
-          <w:bCs/>
-        </w:rPr>
-        <w:t>Questions:</w:t>
-      </w:r>
-    </w:p>
-    <w:p>
-      <w:r>
-        <w:t>Taking the SVD of the player data is computationally more complex than the k-means algorithm. Why does sweeping through 109 models take so much longer for k-means?</w:t>
-      </w:r>
-    </w:p>
-    <w:p>
-      <w:pPr>
-        <w:rPr>
-          <w:b/>
-          <w:bCs/>
-        </w:rPr>
-      </w:pPr>
-      <w:r>
-        <w:rPr>
-          <w:b/>
-          <w:bCs/>
-        </w:rPr>
-        <w:t xml:space="preserve"> </w:t>
-      </w:r>
-    </w:p>
-    <w:p>
-      <w:pPr>
-        <w:rPr>
-          <w:b/>
-          <w:bCs/>
-          <w:i/>
-          <w:iCs/>
-        </w:rPr>
-      </w:pPr>
-      <w:r>
-        <w:rPr>
-          <w:b/>
-          <w:bCs/>
-        </w:rPr>
-        <w:t>(please run section 2.</w:t>
-      </w:r>
-      <w:r>
-        <w:rPr>
-          <w:b/>
-          <w:bCs/>
-        </w:rPr>
-        <w:t xml:space="preserve">6 </w:t>
-      </w:r>
-      <w:r>
-        <w:rPr>
-          <w:b/>
-          <w:bCs/>
-        </w:rPr>
-        <w:t xml:space="preserve">of </w:t>
-      </w:r>
-      <w:r>
-        <w:rPr>
-          <w:b/>
-          <w:bCs/>
-          <w:i/>
-          <w:iCs/>
-        </w:rPr>
-        <w:t xml:space="preserve">Working with </w:t>
-      </w:r>
-      <w:proofErr w:type="spellStart"/>
-      <w:r>
-        <w:rPr>
-          <w:b/>
-          <w:bCs/>
-          <w:i/>
-          <w:iCs/>
-        </w:rPr>
-        <w:t>GameHaven</w:t>
-      </w:r>
-      <w:proofErr w:type="spellEnd"/>
-      <w:r>
-        <w:rPr>
-          <w:b/>
-          <w:bCs/>
-          <w:i/>
-          <w:iCs/>
-        </w:rPr>
-        <w:t xml:space="preserve"> </w:t>
-      </w:r>
-      <w:proofErr w:type="spellStart"/>
-      <w:r>
-        <w:rPr>
-          <w:b/>
-          <w:bCs/>
-          <w:i/>
-          <w:iCs/>
-        </w:rPr>
-        <w:t>Data.ipynb</w:t>
-      </w:r>
-      <w:proofErr w:type="spellEnd"/>
+        <w:t>Working with GameHaven Data.ipynb</w:t>
+      </w:r>
       <w:r>
         <w:rPr>
           <w:b/>
@@ -976,23 +768,10 @@
     </w:p>
     <w:p>
       <w:r>
-        <w:t xml:space="preserve">The variable element of the mock data had to be greatly reduced to generate results that show strong results for a </w:t>
-      </w:r>
-      <w:proofErr w:type="gramStart"/>
-      <w:r>
-        <w:t>rank(</w:t>
-      </w:r>
-      <w:proofErr w:type="gramEnd"/>
-      <w:r>
-        <w:t xml:space="preserve">4) model. What will this mean when </w:t>
-      </w:r>
-      <w:proofErr w:type="spellStart"/>
-      <w:r>
-        <w:t>GameHaven</w:t>
-      </w:r>
-      <w:proofErr w:type="spellEnd"/>
-      <w:r>
-        <w:t xml:space="preserve"> starts collecting data with a lot more noise?</w:t>
+        <w:t xml:space="preserve">The variable element of the mock data had to be greatly reduced to generate results that show strong results for a rank(4) model. What will this mean when </w:t>
+      </w:r>
+      <w:r>
+        <w:t>GameHaven starts collecting data with a lot more noise?</w:t>
       </w:r>
     </w:p>
     <w:p>
@@ -1002,76 +781,63 @@
     </w:p>
     <w:p>
       <w:r>
-        <w:t>For the second part of this problem, please open</w:t>
-      </w:r>
-      <w:r>
-        <w:t xml:space="preserve"> and run</w:t>
-      </w:r>
-      <w:r>
-        <w:t xml:space="preserve"> testp2.m in </w:t>
-      </w:r>
-      <w:proofErr w:type="spellStart"/>
-      <w:r>
-        <w:t>Matlab</w:t>
-      </w:r>
-      <w:proofErr w:type="spellEnd"/>
-      <w:r>
-        <w:t>.</w:t>
-      </w:r>
-    </w:p>
-    <w:p>
-      <w:r>
-        <w:t xml:space="preserve">One method we will use to interact with the data is Collaborative Filtering. Collaborative Filtering is a method used to make recommendations to a user based on their preferences and tastes compared with a data set of many users. </w:t>
-      </w:r>
-      <w:r>
-        <w:t xml:space="preserve">This method is helpful for </w:t>
-      </w:r>
-      <w:proofErr w:type="spellStart"/>
-      <w:r>
-        <w:t>GameHaven</w:t>
-      </w:r>
-      <w:proofErr w:type="spellEnd"/>
-      <w:r>
-        <w:t xml:space="preserve"> to recommend board games to their users based on their tastes. </w:t>
-      </w:r>
-    </w:p>
-    <w:p>
-      <w:r>
-        <w:t xml:space="preserve">The initial dataset of </w:t>
-      </w:r>
-      <w:proofErr w:type="spellStart"/>
-      <w:r>
-        <w:t>GameHaven</w:t>
-      </w:r>
-      <w:proofErr w:type="spellEnd"/>
-      <w:r>
-        <w:t xml:space="preserve"> users and their properties is created from a pattern + randomization method. This ensures that data will be predictable but random across the users. </w:t>
-      </w:r>
-      <w:proofErr w:type="gramStart"/>
-      <w:r>
-        <w:t>Similarly</w:t>
-      </w:r>
-      <w:proofErr w:type="gramEnd"/>
-      <w:r>
-        <w:t xml:space="preserve"> a matrix of game data is created with the same attributes as the users.</w:t>
-      </w:r>
-    </w:p>
-    <w:p>
-      <w:r>
-        <w:t xml:space="preserve">From the game and user attribute matrices, a random sparse ratings matrix is generated. The rating is based on how well the user attributes match the game attributes. </w:t>
-      </w:r>
-      <w:proofErr w:type="gramStart"/>
-      <w:r>
-        <w:t>Additionally</w:t>
-      </w:r>
-      <w:proofErr w:type="gramEnd"/>
-      <w:r>
-        <w:t xml:space="preserve"> to mimic a real world scenario the data is sparse so there are very few initial ratings.</w:t>
-      </w:r>
-    </w:p>
-    <w:p>
-      <w:r>
-        <w:t>The collaborative filtering system demonstrated here is done in the following way:</w:t>
+        <w:t>Practical Application of Machine Learning Concepts – User/Game matching with GameHaven Recommender System</w:t>
+      </w:r>
+      <w:bookmarkStart w:id="0" w:name="_GoBack"/>
+      <w:bookmarkEnd w:id="0"/>
+    </w:p>
+    <w:p>
+      <w:r>
+        <w:t>Game</w:t>
+      </w:r>
+      <w:r>
+        <w:t>H</w:t>
+      </w:r>
+      <w:r>
+        <w:t>aven seeks to create a Recommender System that matches users to board games. Recommender systems are currently in use by merchants in online shopping. Amazon for example uses a recommender system to advertise products to users based on their viewing habits, purchases and likes. Data gathering is a crucial part of recommender systems and this user data is in most cases owned by the company, not the user. In most cases there is no notification to the user of when and how their data is used, sold, or hacked. Nevertheless, recommender systems have become an integral part in online shopping. Before the internet, shoppers would get recommendations from store employees when they physically went to purchase goods. A recommender system seeks to do the same, but online.</w:t>
+      </w:r>
+    </w:p>
+    <w:p>
+      <w:r>
+        <w:t>A simple implementation of a recommender system that GameHaven are exploring and can showcase for this class is</w:t>
+      </w:r>
+      <w:r>
+        <w:t xml:space="preserve"> Collaborative Filtering. Collaborative Filtering is a method used to make recommendations to a user based on their preferences and tastes compared with a data set of many users</w:t>
+      </w:r>
+      <w:r>
+        <w:t xml:space="preserve"> based on how similar the users are</w:t>
+      </w:r>
+      <w:r>
+        <w:t xml:space="preserve">. This method is helpful for GameHaven to recommend board games to their users based on their tastes. </w:t>
+      </w:r>
+    </w:p>
+    <w:p>
+      <w:r>
+        <w:t>To showcase how this might work, we have created a synthetic data set of users and games. The datasets are</w:t>
+      </w:r>
+      <w:r>
+        <w:t xml:space="preserve"> created from a pattern + randomization method. This ensures that data will be predictable but random across the users. Similarly a matrix of game data is created with the same attributes as the users.</w:t>
+      </w:r>
+    </w:p>
+    <w:p>
+      <w:r>
+        <w:t>For the second part of this problem, please open and run testp2.m in Matlab.</w:t>
+      </w:r>
+    </w:p>
+    <w:p>
+      <w:r>
+        <w:t>From the game and user attribute matrices, a random sparse ratings matrix is generated. The rating is based on how well the user attributes match the game attributes. Additionally to mimic a real world scenario the data is sparse so there are very few initial ratings.</w:t>
+      </w:r>
+    </w:p>
+    <w:p>
+      <w:r>
+        <w:t>The collaborative filtering system demonstrated here is done in the following way</w:t>
+      </w:r>
+      <w:r>
+        <w:t>. Please follow along in the testp2.m code in Matlab</w:t>
+      </w:r>
+      <w:r>
+        <w:t>:</w:t>
       </w:r>
     </w:p>
     <w:p>
@@ -1082,15 +848,7 @@
     <w:p>
       <w:r>
         <w:tab/>
-        <w:t xml:space="preserve">First use SVD to determine a good rank for the user </w:t>
-      </w:r>
-      <w:proofErr w:type="gramStart"/>
-      <w:r>
-        <w:t>matrix, and</w:t>
-      </w:r>
-      <w:proofErr w:type="gramEnd"/>
-      <w:r>
-        <w:t xml:space="preserve"> use that value for the number of clusters.</w:t>
+        <w:t>First use SVD to determine a good rank for the user matrix, and use that value for the number of clusters.</w:t>
       </w:r>
     </w:p>
     <w:p>
@@ -1355,16 +1113,7 @@
                   <w:rPr>
                     <w:rFonts w:ascii="Cambria Math" w:eastAsiaTheme="minorEastAsia" w:hAnsi="Cambria Math"/>
                   </w:rPr>
-                  <m:t>3 x</m:t>
-                </m:r>
-                <m:r>
-                  <m:rPr>
-                    <m:sty m:val="bi"/>
-                  </m:rPr>
-                  <w:rPr>
-                    <w:rFonts w:ascii="Cambria Math" w:eastAsiaTheme="minorEastAsia" w:hAnsi="Cambria Math"/>
-                  </w:rPr>
-                  <m:t>4…xn</m:t>
+                  <m:t>3 x4…xn</m:t>
                 </m:r>
               </m:e>
             </m:d>
@@ -1470,44 +1219,17 @@
           <w:b/>
           <w:bCs/>
         </w:rPr>
-        <w:t>R(</w:t>
-      </w:r>
-      <w:proofErr w:type="spellStart"/>
-      <w:proofErr w:type="gramStart"/>
-      <w:r>
-        <w:rPr>
-          <w:b/>
-          <w:bCs/>
-        </w:rPr>
-        <w:t>I,j</w:t>
-      </w:r>
-      <w:proofErr w:type="spellEnd"/>
-      <w:proofErr w:type="gramEnd"/>
-      <w:r>
-        <w:rPr>
-          <w:b/>
-          <w:bCs/>
-        </w:rPr>
-        <w:t xml:space="preserve">) </w:t>
+        <w:t xml:space="preserve">R(I,j) </w:t>
       </w:r>
       <w:r>
         <w:t xml:space="preserve">is the rating that user </w:t>
       </w:r>
-      <w:proofErr w:type="spellStart"/>
-      <w:r>
-        <w:rPr>
-          <w:b/>
-          <w:bCs/>
-        </w:rPr>
-        <w:t>i</w:t>
-      </w:r>
-      <w:proofErr w:type="spellEnd"/>
-      <w:r>
-        <w:rPr>
-          <w:b/>
-          <w:bCs/>
-        </w:rPr>
-        <w:t xml:space="preserve"> </w:t>
+      <w:r>
+        <w:rPr>
+          <w:b/>
+          <w:bCs/>
+        </w:rPr>
+        <w:t xml:space="preserve">i </w:t>
       </w:r>
       <w:r>
         <w:t xml:space="preserve">has for game </w:t>
@@ -1549,23 +1271,7 @@
           <w:b/>
           <w:bCs/>
         </w:rPr>
-        <w:t xml:space="preserve">R1 = </w:t>
-      </w:r>
-      <w:proofErr w:type="gramStart"/>
-      <w:r>
-        <w:rPr>
-          <w:b/>
-          <w:bCs/>
-        </w:rPr>
-        <w:t>R(</w:t>
-      </w:r>
-      <w:proofErr w:type="gramEnd"/>
-      <w:r>
-        <w:rPr>
-          <w:b/>
-          <w:bCs/>
-        </w:rPr>
-        <w:t xml:space="preserve">user in cluster 1). </w:t>
+        <w:t xml:space="preserve">R1 = R(user in cluster 1). </w:t>
       </w:r>
     </w:p>
     <w:p>
@@ -1671,15 +1377,7 @@
         </w:numPr>
       </w:pPr>
       <w:r>
-        <w:t xml:space="preserve">Implement the </w:t>
-      </w:r>
-      <w:proofErr w:type="spellStart"/>
-      <w:r>
-        <w:t>similarity_matrix.m</w:t>
-      </w:r>
-      <w:proofErr w:type="spellEnd"/>
-      <w:r>
-        <w:t xml:space="preserve"> function </w:t>
+        <w:t xml:space="preserve">Implement the similarity_matrix.m function </w:t>
       </w:r>
       <w:r>
         <w:t>in pseudocode</w:t>
@@ -1706,15 +1404,7 @@
         </w:numPr>
       </w:pPr>
       <w:r>
-        <w:t xml:space="preserve">What is the highest recommended game for user #134 in </w:t>
-      </w:r>
-      <w:proofErr w:type="spellStart"/>
-      <w:r>
-        <w:t>user_t</w:t>
-      </w:r>
-      <w:proofErr w:type="spellEnd"/>
-      <w:r>
-        <w:t xml:space="preserve"> matrix using each different method?</w:t>
+        <w:t>What is the highest recommended game for user #134 in user_t matrix using each different method?</w:t>
       </w:r>
     </w:p>
     <w:p>
@@ -1731,10 +1421,122 @@
     </w:p>
     <w:p>
       <w:pPr>
-        <w:ind w:left="360"/>
-      </w:pPr>
-      <w:bookmarkStart w:id="0" w:name="_GoBack"/>
-      <w:bookmarkEnd w:id="0"/>
+        <w:pStyle w:val="ListParagraph"/>
+        <w:numPr>
+          <w:ilvl w:val="0"/>
+          <w:numId w:val="2"/>
+        </w:numPr>
+      </w:pPr>
+      <w:r>
+        <w:t>What are the potential implications to a user when a company who uses their data in a recommender system gets hacked?</w:t>
+      </w:r>
+    </w:p>
+    <w:p>
+      <w:pPr>
+        <w:rPr>
+          <w:b/>
+          <w:bCs/>
+        </w:rPr>
+      </w:pPr>
+      <w:r>
+        <w:rPr>
+          <w:b/>
+          <w:bCs/>
+        </w:rPr>
+        <w:t>Further Reading/References</w:t>
+      </w:r>
+    </w:p>
+    <w:p>
+      <w:r>
+        <w:t xml:space="preserve">Pavel Kordik. “Recommender systems explained.” </w:t>
+      </w:r>
+      <w:hyperlink r:id="rId8" w:history="1">
+        <w:r>
+          <w:rPr>
+            <w:rStyle w:val="Hyperlink"/>
+          </w:rPr>
+          <w:t>https://medium.com/recombee-blog/recommender-systems-explained-d98e8221f468</w:t>
+        </w:r>
+      </w:hyperlink>
+    </w:p>
+    <w:p>
+      <w:pPr>
+        <w:tabs>
+          <w:tab w:val="left" w:pos="450"/>
+        </w:tabs>
+        <w:ind w:left="450" w:hanging="360"/>
+      </w:pPr>
+      <w:r>
+        <w:t>Prem Melville, Raymond Mooney, Ramadass Nagarajan. “</w:t>
+      </w:r>
+      <w:r>
+        <w:t>Content-Boosted Collaborative Filtering for Improved Recommendations</w:t>
+      </w:r>
+      <w:r>
+        <w:t xml:space="preserve"> </w:t>
+      </w:r>
+      <w:r>
+        <w:t xml:space="preserve">“  </w:t>
+      </w:r>
+      <w:hyperlink r:id="rId9" w:history="1">
+        <w:r>
+          <w:rPr>
+            <w:rStyle w:val="Hyperlink"/>
+          </w:rPr>
+          <w:t>http://www.cs.utexas.edu/users/ml/papers/cbcf-aaai-02.pdf</w:t>
+        </w:r>
+      </w:hyperlink>
+    </w:p>
+    <w:p>
+      <w:r>
+        <w:t>Loren Terveen and Will Hill. “</w:t>
+      </w:r>
+      <w:r>
+        <w:t>Beyond Recommender Systems: Helping People Help Each Other</w:t>
+      </w:r>
+      <w:r>
+        <w:t>”</w:t>
+      </w:r>
+      <w:r>
+        <w:t xml:space="preserve"> </w:t>
+      </w:r>
+      <w:hyperlink r:id="rId10" w:history="1">
+        <w:r>
+          <w:rPr>
+            <w:rStyle w:val="Hyperlink"/>
+          </w:rPr>
+          <w:t>http://files.grouplens.org/papers/rec-sys-overview.pdf</w:t>
+        </w:r>
+      </w:hyperlink>
+    </w:p>
+    <w:p>
+      <w:pPr>
+        <w:ind w:left="540" w:hanging="540"/>
+        <w:rPr>
+          <w:b/>
+          <w:bCs/>
+        </w:rPr>
+      </w:pPr>
+      <w:r>
+        <w:t xml:space="preserve">Will Hill, Larry Stead, Mark Rosenstein and George Furnas. "Recommending And Evaluating Choices In A Virtual Community Of Use" in Proceedings of ACM Conference on Human Factors in Computing Systems, CHI'95. </w:t>
+      </w:r>
+      <w:hyperlink r:id="rId11" w:history="1">
+        <w:r>
+          <w:rPr>
+            <w:rStyle w:val="Hyperlink"/>
+            <w:b/>
+            <w:bCs/>
+          </w:rPr>
+          <w:t>http://www.acm.org/sigchi/chi95/proceedings/papers/wch_bdy.htm</w:t>
+        </w:r>
+      </w:hyperlink>
+      <w:r>
+        <w:rPr>
+          <w:b/>
+          <w:bCs/>
+        </w:rPr>
+        <w:t xml:space="preserve"> </w:t>
+      </w:r>
     </w:p>
     <w:p/>
     <w:p>
@@ -2513,6 +2315,29 @@
       <w:contextualSpacing/>
     </w:pPr>
   </w:style>
+  <w:style w:type="character" w:styleId="Hyperlink">
+    <w:name w:val="Hyperlink"/>
+    <w:basedOn w:val="DefaultParagraphFont"/>
+    <w:uiPriority w:val="99"/>
+    <w:unhideWhenUsed/>
+    <w:rsid w:val="00456B37"/>
+    <w:rPr>
+      <w:color w:val="0000FF"/>
+      <w:u w:val="single"/>
+    </w:rPr>
+  </w:style>
+  <w:style w:type="character" w:styleId="UnresolvedMention">
+    <w:name w:val="Unresolved Mention"/>
+    <w:basedOn w:val="DefaultParagraphFont"/>
+    <w:uiPriority w:val="99"/>
+    <w:semiHidden/>
+    <w:unhideWhenUsed/>
+    <w:rsid w:val="00456B37"/>
+    <w:rPr>
+      <w:color w:val="605E5C"/>
+      <w:shd w:val="clear" w:color="auto" w:fill="E1DFDD"/>
+    </w:rPr>
+  </w:style>
 </w:styles>
 </file>
 
@@ -2812,21 +2637,6 @@
 </file>
 
 <file path=customXml/item1.xml><?xml version="1.0" encoding="utf-8"?>
-<?mso-contentType ?>
-<FormTemplates xmlns="http://schemas.microsoft.com/sharepoint/v3/contenttype/forms">
-  <Display>DocumentLibraryForm</Display>
-  <Edit>DocumentLibraryForm</Edit>
-  <New>DocumentLibraryForm</New>
-</FormTemplates>
-</file>
-
-<file path=customXml/item2.xml><?xml version="1.0" encoding="utf-8"?>
-<p:properties xmlns:p="http://schemas.microsoft.com/office/2006/metadata/properties" xmlns:xsi="http://www.w3.org/2001/XMLSchema-instance" xmlns:pc="http://schemas.microsoft.com/office/infopath/2007/PartnerControls">
-  <documentManagement/>
-</p:properties>
-</file>
-
-<file path=customXml/item3.xml><?xml version="1.0" encoding="utf-8"?>
 <ct:contentTypeSchema xmlns:ct="http://schemas.microsoft.com/office/2006/metadata/contentType" xmlns:ma="http://schemas.microsoft.com/office/2006/metadata/properties/metaAttributes" ct:_="" ma:_="" ma:contentTypeName="Document" ma:contentTypeID="0x010100E40F81D063A9B647B9600F4F9D3AD303" ma:contentTypeVersion="10" ma:contentTypeDescription="Create a new document." ma:contentTypeScope="" ma:versionID="94d0f67455b5570547bb727e67f11149">
   <xsd:schema xmlns:xsd="http://www.w3.org/2001/XMLSchema" xmlns:xs="http://www.w3.org/2001/XMLSchema" xmlns:p="http://schemas.microsoft.com/office/2006/metadata/properties" xmlns:ns3="77096a84-cd28-47bc-9d66-fdb9388f81ec" targetNamespace="http://schemas.microsoft.com/office/2006/metadata/properties" ma:root="true" ma:fieldsID="49db8fe4c0f66c6f4a92c48b8f4eea1e" ns3:_="">
     <xsd:import namespace="77096a84-cd28-47bc-9d66-fdb9388f81ec"/>
@@ -3010,24 +2820,22 @@
 </ct:contentTypeSchema>
 </file>
 
-<file path=customXml/itemProps1.xml><?xml version="1.0" encoding="utf-8"?>
-<ds:datastoreItem xmlns:ds="http://schemas.openxmlformats.org/officeDocument/2006/customXml" ds:itemID="{9AF2BAFE-4F41-4D0E-A3B9-AB03D75836E3}">
-  <ds:schemaRefs>
-    <ds:schemaRef ds:uri="http://schemas.microsoft.com/sharepoint/v3/contenttype/forms"/>
-  </ds:schemaRefs>
-</ds:datastoreItem>
+<file path=customXml/item2.xml><?xml version="1.0" encoding="utf-8"?>
+<p:properties xmlns:p="http://schemas.microsoft.com/office/2006/metadata/properties" xmlns:xsi="http://www.w3.org/2001/XMLSchema-instance" xmlns:pc="http://schemas.microsoft.com/office/infopath/2007/PartnerControls">
+  <documentManagement/>
+</p:properties>
 </file>
 
-<file path=customXml/itemProps2.xml><?xml version="1.0" encoding="utf-8"?>
-<ds:datastoreItem xmlns:ds="http://schemas.openxmlformats.org/officeDocument/2006/customXml" ds:itemID="{57ECEBEE-55CD-4C55-B84D-F6E49A7D6F85}">
-  <ds:schemaRefs>
-    <ds:schemaRef ds:uri="http://schemas.microsoft.com/office/2006/metadata/properties"/>
-    <ds:schemaRef ds:uri="http://schemas.microsoft.com/office/infopath/2007/PartnerControls"/>
-  </ds:schemaRefs>
-</ds:datastoreItem>
+<file path=customXml/item3.xml><?xml version="1.0" encoding="utf-8"?>
+<?mso-contentType ?>
+<FormTemplates xmlns="http://schemas.microsoft.com/sharepoint/v3/contenttype/forms">
+  <Display>DocumentLibraryForm</Display>
+  <Edit>DocumentLibraryForm</Edit>
+  <New>DocumentLibraryForm</New>
+</FormTemplates>
 </file>
 
-<file path=customXml/itemProps3.xml><?xml version="1.0" encoding="utf-8"?>
+<file path=customXml/itemProps1.xml><?xml version="1.0" encoding="utf-8"?>
 <ds:datastoreItem xmlns:ds="http://schemas.openxmlformats.org/officeDocument/2006/customXml" ds:itemID="{0023E2FD-F697-45EC-99C3-A837382218DC}">
   <ds:schemaRefs>
     <ds:schemaRef ds:uri="http://schemas.microsoft.com/office/2006/metadata/contentType"/>
@@ -3043,4 +2851,21 @@
     <ds:schemaRef ds:uri="http://schemas.microsoft.com/internal/obd"/>
   </ds:schemaRefs>
 </ds:datastoreItem>
+</file>
+
+<file path=customXml/itemProps2.xml><?xml version="1.0" encoding="utf-8"?>
+<ds:datastoreItem xmlns:ds="http://schemas.openxmlformats.org/officeDocument/2006/customXml" ds:itemID="{57ECEBEE-55CD-4C55-B84D-F6E49A7D6F85}">
+  <ds:schemaRefs>
+    <ds:schemaRef ds:uri="http://schemas.microsoft.com/office/2006/metadata/properties"/>
+    <ds:schemaRef ds:uri="http://schemas.microsoft.com/office/infopath/2007/PartnerControls"/>
+  </ds:schemaRefs>
+</ds:datastoreItem>
+</file>
+
+<file path=customXml/itemProps3.xml><?xml version="1.0" encoding="utf-8"?>
+<ds:datastoreItem xmlns:ds="http://schemas.openxmlformats.org/officeDocument/2006/customXml" ds:itemID="{9AF2BAFE-4F41-4D0E-A3B9-AB03D75836E3}">
+  <ds:schemaRefs>
+    <ds:schemaRef ds:uri="http://schemas.microsoft.com/sharepoint/v3/contenttype/forms"/>
+  </ds:schemaRefs>
+</ds:datastoreItem>
 </file>
</xml_diff>